<commit_message>
Report final EXCEPT ABSTRACT
</commit_message>
<xml_diff>
--- a/Report/Appendix items/Appendix headers.docx
+++ b/Report/Appendix items/Appendix headers.docx
@@ -26,7 +26,7 @@
           <w:szCs w:val="32"/>
           <w:lang w:val="en-ZA"/>
         </w:rPr>
-        <w:t>8</w:t>
+        <w:t>9</w:t>
       </w:r>
       <w:r>
         <w:rPr>
@@ -42,7 +42,7 @@
           <w:szCs w:val="32"/>
           <w:lang w:val="en-ZA"/>
         </w:rPr>
-        <w:t>Code Developed</w:t>
+        <w:t xml:space="preserve">Full Sized </w:t>
       </w:r>
       <w:r>
         <w:rPr>
@@ -50,492 +50,368 @@
           <w:szCs w:val="32"/>
           <w:lang w:val="en-ZA"/>
         </w:rPr>
-        <w:t xml:space="preserve"> </w:t>
+        <w:t>Result Graphs</w:t>
       </w:r>
+    </w:p>
+    <w:p>
+      <w:pPr>
+        <w:rPr>
+          <w:lang w:val="en-ZA"/>
+        </w:rPr>
+      </w:pPr>
+    </w:p>
+    <w:p>
+      <w:pPr>
+        <w:jc w:val="center"/>
+        <w:rPr>
+          <w:lang w:val="en-ZA"/>
+        </w:rPr>
+      </w:pPr>
       <w:r>
         <w:rPr>
+          <w:noProof/>
           <w:sz w:val="40"/>
           <w:szCs w:val="32"/>
           <w:lang w:val="en-ZA"/>
         </w:rPr>
-        <w:t>for this Investigation Project</w:t>
+        <w:drawing>
+          <wp:inline distT="0" distB="0" distL="0" distR="0" wp14:anchorId="2FD257FE" wp14:editId="150F07A8">
+            <wp:extent cx="4229100" cy="2337547"/>
+            <wp:effectExtent l="0" t="0" r="0" b="5715"/>
+            <wp:docPr id="6" name="Picture 6"/>
+            <wp:cNvGraphicFramePr>
+              <a:graphicFrameLocks xmlns:a="http://schemas.openxmlformats.org/drawingml/2006/main" noChangeAspect="1"/>
+            </wp:cNvGraphicFramePr>
+            <a:graphic xmlns:a="http://schemas.openxmlformats.org/drawingml/2006/main">
+              <a:graphicData uri="http://schemas.openxmlformats.org/drawingml/2006/picture">
+                <pic:pic xmlns:pic="http://schemas.openxmlformats.org/drawingml/2006/picture">
+                  <pic:nvPicPr>
+                    <pic:cNvPr id="6" name="Picture 6"/>
+                    <pic:cNvPicPr>
+                      <a:picLocks noChangeAspect="1" noChangeArrowheads="1"/>
+                    </pic:cNvPicPr>
+                  </pic:nvPicPr>
+                  <pic:blipFill>
+                    <a:blip r:embed="rId7" cstate="print">
+                      <a:extLst>
+                        <a:ext uri="{28A0092B-C50C-407E-A947-70E740481C1C}">
+                          <a14:useLocalDpi xmlns:a14="http://schemas.microsoft.com/office/drawing/2010/main" val="0"/>
+                        </a:ext>
+                      </a:extLst>
+                    </a:blip>
+                    <a:srcRect/>
+                    <a:stretch>
+                      <a:fillRect/>
+                    </a:stretch>
+                  </pic:blipFill>
+                  <pic:spPr bwMode="auto">
+                    <a:xfrm>
+                      <a:off x="0" y="0"/>
+                      <a:ext cx="4257149" cy="2353051"/>
+                    </a:xfrm>
+                    <a:prstGeom prst="rect">
+                      <a:avLst/>
+                    </a:prstGeom>
+                    <a:noFill/>
+                    <a:ln>
+                      <a:noFill/>
+                    </a:ln>
+                  </pic:spPr>
+                </pic:pic>
+              </a:graphicData>
+            </a:graphic>
+          </wp:inline>
+        </w:drawing>
+      </w:r>
+    </w:p>
+    <w:p>
+      <w:pPr>
+        <w:rPr>
+          <w:lang w:val="en-ZA"/>
+        </w:rPr>
+      </w:pPr>
+      <w:r>
+        <w:rPr>
+          <w:noProof/>
+          <w:lang w:val="en-ZA"/>
+        </w:rPr>
+        <w:drawing>
+          <wp:inline distT="0" distB="0" distL="0" distR="0" wp14:anchorId="1D89BC7C" wp14:editId="113A7FD3">
+            <wp:extent cx="6120130" cy="2821940"/>
+            <wp:effectExtent l="0" t="0" r="0" b="0"/>
+            <wp:docPr id="2" name="Picture 2"/>
+            <wp:cNvGraphicFramePr>
+              <a:graphicFrameLocks xmlns:a="http://schemas.openxmlformats.org/drawingml/2006/main" noChangeAspect="1"/>
+            </wp:cNvGraphicFramePr>
+            <a:graphic xmlns:a="http://schemas.openxmlformats.org/drawingml/2006/main">
+              <a:graphicData uri="http://schemas.openxmlformats.org/drawingml/2006/picture">
+                <pic:pic xmlns:pic="http://schemas.openxmlformats.org/drawingml/2006/picture">
+                  <pic:nvPicPr>
+                    <pic:cNvPr id="0" name="Picture 2"/>
+                    <pic:cNvPicPr>
+                      <a:picLocks noChangeAspect="1" noChangeArrowheads="1"/>
+                    </pic:cNvPicPr>
+                  </pic:nvPicPr>
+                  <pic:blipFill>
+                    <a:blip r:embed="rId8">
+                      <a:extLst>
+                        <a:ext uri="{28A0092B-C50C-407E-A947-70E740481C1C}">
+                          <a14:useLocalDpi xmlns:a14="http://schemas.microsoft.com/office/drawing/2010/main" val="0"/>
+                        </a:ext>
+                      </a:extLst>
+                    </a:blip>
+                    <a:srcRect/>
+                    <a:stretch>
+                      <a:fillRect/>
+                    </a:stretch>
+                  </pic:blipFill>
+                  <pic:spPr bwMode="auto">
+                    <a:xfrm>
+                      <a:off x="0" y="0"/>
+                      <a:ext cx="6120130" cy="2821940"/>
+                    </a:xfrm>
+                    <a:prstGeom prst="rect">
+                      <a:avLst/>
+                    </a:prstGeom>
+                    <a:noFill/>
+                    <a:ln>
+                      <a:noFill/>
+                    </a:ln>
+                  </pic:spPr>
+                </pic:pic>
+              </a:graphicData>
+            </a:graphic>
+          </wp:inline>
+        </w:drawing>
       </w:r>
       <w:r>
         <w:rPr>
-          <w:sz w:val="40"/>
-          <w:szCs w:val="32"/>
+          <w:noProof/>
           <w:lang w:val="en-ZA"/>
         </w:rPr>
-        <w:t xml:space="preserve"> Compiled </w:t>
+        <w:drawing>
+          <wp:inline distT="0" distB="0" distL="0" distR="0" wp14:anchorId="43628591" wp14:editId="35AAE105">
+            <wp:extent cx="6120130" cy="2821940"/>
+            <wp:effectExtent l="0" t="0" r="0" b="0"/>
+            <wp:docPr id="3" name="Picture 3"/>
+            <wp:cNvGraphicFramePr>
+              <a:graphicFrameLocks xmlns:a="http://schemas.openxmlformats.org/drawingml/2006/main" noChangeAspect="1"/>
+            </wp:cNvGraphicFramePr>
+            <a:graphic xmlns:a="http://schemas.openxmlformats.org/drawingml/2006/main">
+              <a:graphicData uri="http://schemas.openxmlformats.org/drawingml/2006/picture">
+                <pic:pic xmlns:pic="http://schemas.openxmlformats.org/drawingml/2006/picture">
+                  <pic:nvPicPr>
+                    <pic:cNvPr id="0" name="Picture 3"/>
+                    <pic:cNvPicPr>
+                      <a:picLocks noChangeAspect="1" noChangeArrowheads="1"/>
+                    </pic:cNvPicPr>
+                  </pic:nvPicPr>
+                  <pic:blipFill>
+                    <a:blip r:embed="rId9">
+                      <a:extLst>
+                        <a:ext uri="{28A0092B-C50C-407E-A947-70E740481C1C}">
+                          <a14:useLocalDpi xmlns:a14="http://schemas.microsoft.com/office/drawing/2010/main" val="0"/>
+                        </a:ext>
+                      </a:extLst>
+                    </a:blip>
+                    <a:srcRect/>
+                    <a:stretch>
+                      <a:fillRect/>
+                    </a:stretch>
+                  </pic:blipFill>
+                  <pic:spPr bwMode="auto">
+                    <a:xfrm>
+                      <a:off x="0" y="0"/>
+                      <a:ext cx="6120130" cy="2821940"/>
+                    </a:xfrm>
+                    <a:prstGeom prst="rect">
+                      <a:avLst/>
+                    </a:prstGeom>
+                    <a:noFill/>
+                    <a:ln>
+                      <a:noFill/>
+                    </a:ln>
+                  </pic:spPr>
+                </pic:pic>
+              </a:graphicData>
+            </a:graphic>
+          </wp:inline>
+        </w:drawing>
+      </w:r>
+    </w:p>
+    <w:p>
+      <w:pPr>
+        <w:jc w:val="center"/>
+        <w:rPr>
+          <w:lang w:val="en-ZA"/>
+        </w:rPr>
+      </w:pPr>
+      <w:r>
+        <w:rPr>
+          <w:noProof/>
+          <w:lang w:val="en-ZA"/>
+        </w:rPr>
+        <w:lastRenderedPageBreak/>
+        <w:drawing>
+          <wp:inline distT="0" distB="0" distL="0" distR="0" wp14:anchorId="236B6EB0" wp14:editId="4BEA3501">
+            <wp:extent cx="4680000" cy="2738138"/>
+            <wp:effectExtent l="0" t="0" r="6350" b="5080"/>
+            <wp:docPr id="7" name="Picture 7" descr="Chart, line chart&#10;&#10;Description automatically generated"/>
+            <wp:cNvGraphicFramePr>
+              <a:graphicFrameLocks xmlns:a="http://schemas.openxmlformats.org/drawingml/2006/main" noChangeAspect="1"/>
+            </wp:cNvGraphicFramePr>
+            <a:graphic xmlns:a="http://schemas.openxmlformats.org/drawingml/2006/main">
+              <a:graphicData uri="http://schemas.openxmlformats.org/drawingml/2006/picture">
+                <pic:pic xmlns:pic="http://schemas.openxmlformats.org/drawingml/2006/picture">
+                  <pic:nvPicPr>
+                    <pic:cNvPr id="7" name="Picture 7" descr="Chart, line chart&#10;&#10;Description automatically generated"/>
+                    <pic:cNvPicPr>
+                      <a:picLocks noChangeAspect="1" noChangeArrowheads="1"/>
+                    </pic:cNvPicPr>
+                  </pic:nvPicPr>
+                  <pic:blipFill>
+                    <a:blip r:embed="rId10">
+                      <a:extLst>
+                        <a:ext uri="{28A0092B-C50C-407E-A947-70E740481C1C}">
+                          <a14:useLocalDpi xmlns:a14="http://schemas.microsoft.com/office/drawing/2010/main" val="0"/>
+                        </a:ext>
+                      </a:extLst>
+                    </a:blip>
+                    <a:srcRect/>
+                    <a:stretch>
+                      <a:fillRect/>
+                    </a:stretch>
+                  </pic:blipFill>
+                  <pic:spPr bwMode="auto">
+                    <a:xfrm>
+                      <a:off x="0" y="0"/>
+                      <a:ext cx="4680000" cy="2738138"/>
+                    </a:xfrm>
+                    <a:prstGeom prst="rect">
+                      <a:avLst/>
+                    </a:prstGeom>
+                    <a:noFill/>
+                    <a:ln>
+                      <a:noFill/>
+                    </a:ln>
+                  </pic:spPr>
+                </pic:pic>
+              </a:graphicData>
+            </a:graphic>
+          </wp:inline>
+        </w:drawing>
       </w:r>
       <w:r>
         <w:rPr>
-          <w:sz w:val="40"/>
-          <w:szCs w:val="32"/>
+          <w:noProof/>
           <w:lang w:val="en-ZA"/>
         </w:rPr>
-        <w:t xml:space="preserve">and </w:t>
+        <w:drawing>
+          <wp:inline distT="0" distB="0" distL="0" distR="0" wp14:anchorId="3601ABF2" wp14:editId="62698582">
+            <wp:extent cx="4680000" cy="2928341"/>
+            <wp:effectExtent l="0" t="0" r="6350" b="5715"/>
+            <wp:docPr id="4" name="Picture 4" descr="Chart, line chart&#10;&#10;Description automatically generated"/>
+            <wp:cNvGraphicFramePr>
+              <a:graphicFrameLocks xmlns:a="http://schemas.openxmlformats.org/drawingml/2006/main" noChangeAspect="1"/>
+            </wp:cNvGraphicFramePr>
+            <a:graphic xmlns:a="http://schemas.openxmlformats.org/drawingml/2006/main">
+              <a:graphicData uri="http://schemas.openxmlformats.org/drawingml/2006/picture">
+                <pic:pic xmlns:pic="http://schemas.openxmlformats.org/drawingml/2006/picture">
+                  <pic:nvPicPr>
+                    <pic:cNvPr id="4" name="Picture 4" descr="Chart, line chart&#10;&#10;Description automatically generated"/>
+                    <pic:cNvPicPr>
+                      <a:picLocks noChangeAspect="1" noChangeArrowheads="1"/>
+                    </pic:cNvPicPr>
+                  </pic:nvPicPr>
+                  <pic:blipFill>
+                    <a:blip r:embed="rId11">
+                      <a:extLst>
+                        <a:ext uri="{28A0092B-C50C-407E-A947-70E740481C1C}">
+                          <a14:useLocalDpi xmlns:a14="http://schemas.microsoft.com/office/drawing/2010/main" val="0"/>
+                        </a:ext>
+                      </a:extLst>
+                    </a:blip>
+                    <a:srcRect/>
+                    <a:stretch>
+                      <a:fillRect/>
+                    </a:stretch>
+                  </pic:blipFill>
+                  <pic:spPr bwMode="auto">
+                    <a:xfrm>
+                      <a:off x="0" y="0"/>
+                      <a:ext cx="4680000" cy="2928341"/>
+                    </a:xfrm>
+                    <a:prstGeom prst="rect">
+                      <a:avLst/>
+                    </a:prstGeom>
+                    <a:noFill/>
+                    <a:ln>
+                      <a:noFill/>
+                    </a:ln>
+                  </pic:spPr>
+                </pic:pic>
+              </a:graphicData>
+            </a:graphic>
+          </wp:inline>
+        </w:drawing>
       </w:r>
       <w:r>
         <w:rPr>
-          <w:sz w:val="40"/>
-          <w:szCs w:val="32"/>
+          <w:noProof/>
           <w:lang w:val="en-ZA"/>
         </w:rPr>
-        <w:t>Written by Jesse van der Merwe</w:t>
+        <w:drawing>
+          <wp:inline distT="0" distB="0" distL="0" distR="0" wp14:anchorId="11BF2EE9" wp14:editId="7AF872A1">
+            <wp:extent cx="4680000" cy="2928341"/>
+            <wp:effectExtent l="0" t="0" r="6350" b="5715"/>
+            <wp:docPr id="5" name="Picture 5"/>
+            <wp:cNvGraphicFramePr>
+              <a:graphicFrameLocks xmlns:a="http://schemas.openxmlformats.org/drawingml/2006/main" noChangeAspect="1"/>
+            </wp:cNvGraphicFramePr>
+            <a:graphic xmlns:a="http://schemas.openxmlformats.org/drawingml/2006/main">
+              <a:graphicData uri="http://schemas.openxmlformats.org/drawingml/2006/picture">
+                <pic:pic xmlns:pic="http://schemas.openxmlformats.org/drawingml/2006/picture">
+                  <pic:nvPicPr>
+                    <pic:cNvPr id="0" name="Picture 5"/>
+                    <pic:cNvPicPr>
+                      <a:picLocks noChangeAspect="1" noChangeArrowheads="1"/>
+                    </pic:cNvPicPr>
+                  </pic:nvPicPr>
+                  <pic:blipFill>
+                    <a:blip r:embed="rId12">
+                      <a:extLst>
+                        <a:ext uri="{28A0092B-C50C-407E-A947-70E740481C1C}">
+                          <a14:useLocalDpi xmlns:a14="http://schemas.microsoft.com/office/drawing/2010/main" val="0"/>
+                        </a:ext>
+                      </a:extLst>
+                    </a:blip>
+                    <a:srcRect/>
+                    <a:stretch>
+                      <a:fillRect/>
+                    </a:stretch>
+                  </pic:blipFill>
+                  <pic:spPr bwMode="auto">
+                    <a:xfrm>
+                      <a:off x="0" y="0"/>
+                      <a:ext cx="4680000" cy="2928341"/>
+                    </a:xfrm>
+                    <a:prstGeom prst="rect">
+                      <a:avLst/>
+                    </a:prstGeom>
+                    <a:noFill/>
+                    <a:ln>
+                      <a:noFill/>
+                    </a:ln>
+                  </pic:spPr>
+                </pic:pic>
+              </a:graphicData>
+            </a:graphic>
+          </wp:inline>
+        </w:drawing>
       </w:r>
     </w:p>
-    <w:p>
-      <w:pPr>
-        <w:rPr>
-          <w:lang w:val="en-ZA"/>
-        </w:rPr>
-      </w:pPr>
-    </w:p>
-    <w:p>
-      <w:pPr>
-        <w:pStyle w:val="Subtitle"/>
-        <w:jc w:val="both"/>
-        <w:rPr>
-          <w:lang w:val="en-ZA"/>
-        </w:rPr>
-      </w:pPr>
-      <w:r>
-        <w:rPr>
-          <w:rFonts w:ascii="Times New Roman" w:hAnsi="Times New Roman" w:cs="Times New Roman"/>
-          <w:color w:val="000000" w:themeColor="text1"/>
-          <w:lang w:val="en-ZA"/>
-        </w:rPr>
-        <w:t xml:space="preserve">This code can be found at: </w:t>
-      </w:r>
-      <w:hyperlink r:id="rId7" w:history="1">
-        <w:r>
-          <w:rPr>
-            <w:rStyle w:val="Hyperlink"/>
-            <w:rFonts w:ascii="Times New Roman" w:hAnsi="Times New Roman" w:cs="Times New Roman"/>
-            <w:lang w:val="en-ZA"/>
-          </w:rPr>
-          <w:t>https://github.com/JessWhosBack/EIE-Investigation-22G05.git</w:t>
-        </w:r>
-      </w:hyperlink>
-      <w:r>
-        <w:rPr>
-          <w:rFonts w:ascii="Times New Roman" w:hAnsi="Times New Roman" w:cs="Times New Roman"/>
-          <w:color w:val="000000" w:themeColor="text1"/>
-          <w:lang w:val="en-ZA"/>
-        </w:rPr>
-        <w:t xml:space="preserve"> </w:t>
-      </w:r>
-    </w:p>
-    <w:p>
-      <w:pPr>
-        <w:pStyle w:val="Subtitle"/>
-        <w:jc w:val="both"/>
-        <w:rPr>
-          <w:rFonts w:ascii="Times New Roman" w:hAnsi="Times New Roman" w:cs="Times New Roman"/>
-          <w:color w:val="000000" w:themeColor="text1"/>
-          <w:lang w:val="en-ZA"/>
-        </w:rPr>
-      </w:pPr>
-      <w:r>
-        <w:rPr>
-          <w:rFonts w:ascii="Times New Roman" w:hAnsi="Times New Roman" w:cs="Times New Roman"/>
-          <w:color w:val="000000" w:themeColor="text1"/>
-          <w:lang w:val="en-ZA"/>
-        </w:rPr>
-        <w:t xml:space="preserve">It should be noted that the appropriate </w:t>
-      </w:r>
-      <w:r>
-        <w:rPr>
-          <w:rFonts w:ascii="Times New Roman" w:hAnsi="Times New Roman" w:cs="Times New Roman"/>
-          <w:color w:val="000000" w:themeColor="text1"/>
-          <w:lang w:val="en-ZA"/>
-        </w:rPr>
-        <w:t xml:space="preserve">licenses and full credit for </w:t>
-      </w:r>
-      <w:r>
-        <w:rPr>
-          <w:rFonts w:ascii="Times New Roman" w:hAnsi="Times New Roman" w:cs="Times New Roman"/>
-          <w:color w:val="000000" w:themeColor="text1"/>
-          <w:lang w:val="en-ZA"/>
-        </w:rPr>
-        <w:t>all</w:t>
-      </w:r>
-      <w:r>
-        <w:rPr>
-          <w:rFonts w:ascii="Times New Roman" w:hAnsi="Times New Roman" w:cs="Times New Roman"/>
-          <w:color w:val="000000" w:themeColor="text1"/>
-          <w:lang w:val="en-ZA"/>
-        </w:rPr>
-        <w:t xml:space="preserve"> code that has been </w:t>
-      </w:r>
-      <w:r>
-        <w:rPr>
-          <w:rFonts w:ascii="Times New Roman" w:hAnsi="Times New Roman" w:cs="Times New Roman"/>
-          <w:color w:val="000000" w:themeColor="text1"/>
-          <w:lang w:val="en-ZA"/>
-        </w:rPr>
-        <w:t>taken from an outside source</w:t>
-      </w:r>
-      <w:r>
-        <w:rPr>
-          <w:rFonts w:ascii="Times New Roman" w:hAnsi="Times New Roman" w:cs="Times New Roman"/>
-          <w:color w:val="000000" w:themeColor="text1"/>
-          <w:lang w:val="en-ZA"/>
-        </w:rPr>
-        <w:t xml:space="preserve"> is provided at the top of each script. </w:t>
-      </w:r>
-    </w:p>
-    <w:p>
-      <w:pPr>
-        <w:rPr>
-          <w:lang w:val="en-ZA"/>
-        </w:rPr>
-      </w:pPr>
-    </w:p>
-    <w:p>
-      <w:pPr>
-        <w:rPr>
-          <w:lang w:val="en-ZA"/>
-        </w:rPr>
-      </w:pPr>
-    </w:p>
-    <w:p>
-      <w:pPr>
-        <w:pStyle w:val="Heading1"/>
-        <w:spacing w:after="240"/>
-        <w:rPr>
-          <w:lang w:val="en-ZA"/>
-        </w:rPr>
-      </w:pPr>
-      <w:r>
-        <w:rPr>
-          <w:lang w:val="en-ZA"/>
-        </w:rPr>
-        <w:t>Contents:</w:t>
-      </w:r>
-    </w:p>
-    <w:p>
-      <w:pPr>
-        <w:pStyle w:val="Heading2"/>
-        <w:numPr>
-          <w:ilvl w:val="1"/>
-          <w:numId w:val="2"/>
-        </w:numPr>
-        <w:spacing w:after="0"/>
-        <w:rPr>
-          <w:lang w:val="en-ZA"/>
-        </w:rPr>
-      </w:pPr>
-      <w:r>
-        <w:rPr>
-          <w:lang w:val="en-ZA"/>
-        </w:rPr>
-        <w:t>isolateSpirals.py</w:t>
-      </w:r>
-    </w:p>
-    <w:p>
-      <w:pPr>
-        <w:pStyle w:val="Text"/>
-        <w:rPr>
-          <w:lang w:val="en-ZA"/>
-        </w:rPr>
-      </w:pPr>
-      <w:r>
-        <w:rPr>
-          <w:lang w:val="en-ZA"/>
-        </w:rPr>
-        <w:t>This code is used to</w:t>
-      </w:r>
-      <w:r>
-        <w:rPr>
-          <w:lang w:val="en-ZA"/>
-        </w:rPr>
-        <w:t xml:space="preserve"> accurately</w:t>
-      </w:r>
-      <w:r>
-        <w:rPr>
-          <w:lang w:val="en-ZA"/>
-        </w:rPr>
-        <w:t xml:space="preserve"> extract </w:t>
-      </w:r>
-      <w:r>
-        <w:rPr>
-          <w:lang w:val="en-ZA"/>
-        </w:rPr>
-        <w:t xml:space="preserve">and save </w:t>
-      </w:r>
-      <w:r>
-        <w:rPr>
-          <w:lang w:val="en-ZA"/>
-        </w:rPr>
-        <w:t>the spirals and line-blocks from each patient’s scanned PDF of the filled in template</w:t>
-      </w:r>
-      <w:r>
-        <w:rPr>
-          <w:lang w:val="en-ZA"/>
-        </w:rPr>
-        <w:t xml:space="preserve"> as JPEG images</w:t>
-      </w:r>
-      <w:r>
-        <w:rPr>
-          <w:lang w:val="en-ZA"/>
-        </w:rPr>
-        <w:t>.</w:t>
-      </w:r>
-      <w:r>
-        <w:rPr>
-          <w:lang w:val="en-ZA"/>
-        </w:rPr>
-        <w:t xml:space="preserve"> </w:t>
-      </w:r>
-    </w:p>
-    <w:p>
-      <w:pPr>
-        <w:pStyle w:val="Heading2"/>
-        <w:numPr>
-          <w:ilvl w:val="1"/>
-          <w:numId w:val="2"/>
-        </w:numPr>
-        <w:tabs>
-          <w:tab w:val="num" w:pos="360"/>
-        </w:tabs>
-        <w:spacing w:after="0"/>
-        <w:rPr>
-          <w:lang w:val="en-ZA"/>
-        </w:rPr>
-      </w:pPr>
-      <w:r>
-        <w:rPr>
-          <w:lang w:val="en-ZA"/>
-        </w:rPr>
-        <w:t>extractRectangle.py</w:t>
-      </w:r>
-    </w:p>
-    <w:p>
-      <w:pPr>
-        <w:pStyle w:val="Text"/>
-        <w:rPr>
-          <w:lang w:val="en-ZA"/>
-        </w:rPr>
-      </w:pPr>
-      <w:r>
-        <w:rPr>
-          <w:lang w:val="en-ZA"/>
-        </w:rPr>
-        <w:t xml:space="preserve">This code is used to </w:t>
-      </w:r>
-      <w:r>
-        <w:rPr>
-          <w:lang w:val="en-ZA"/>
-        </w:rPr>
-        <w:t xml:space="preserve">further </w:t>
-      </w:r>
-      <w:r>
-        <w:rPr>
-          <w:lang w:val="en-ZA"/>
-        </w:rPr>
-        <w:t xml:space="preserve">extract </w:t>
-      </w:r>
-      <w:r>
-        <w:rPr>
-          <w:lang w:val="en-ZA"/>
-        </w:rPr>
-        <w:t xml:space="preserve">and save </w:t>
-      </w:r>
-      <w:r>
-        <w:rPr>
-          <w:lang w:val="en-ZA"/>
-        </w:rPr>
-        <w:t xml:space="preserve">the </w:t>
-      </w:r>
-      <w:r>
-        <w:rPr>
-          <w:lang w:val="en-ZA"/>
-        </w:rPr>
-        <w:t>top-most line drawing from each of the line-blocks</w:t>
-      </w:r>
-      <w:r>
-        <w:rPr>
-          <w:lang w:val="en-ZA"/>
-        </w:rPr>
-        <w:t xml:space="preserve"> as a JPEG image</w:t>
-      </w:r>
-      <w:r>
-        <w:rPr>
-          <w:lang w:val="en-ZA"/>
-        </w:rPr>
-        <w:t>.</w:t>
-      </w:r>
-      <w:r>
-        <w:rPr>
-          <w:lang w:val="en-ZA"/>
-        </w:rPr>
-        <w:t xml:space="preserve"> </w:t>
-      </w:r>
-    </w:p>
-    <w:p>
-      <w:pPr>
-        <w:pStyle w:val="Heading2"/>
-        <w:numPr>
-          <w:ilvl w:val="1"/>
-          <w:numId w:val="2"/>
-        </w:numPr>
-        <w:tabs>
-          <w:tab w:val="num" w:pos="360"/>
-        </w:tabs>
-        <w:spacing w:after="0"/>
-        <w:rPr>
-          <w:lang w:val="en-ZA"/>
-        </w:rPr>
-      </w:pPr>
-      <w:r>
-        <w:rPr>
-          <w:lang w:val="en-ZA"/>
-        </w:rPr>
-        <w:t>method2.py</w:t>
-      </w:r>
-    </w:p>
-    <w:p>
-      <w:pPr>
-        <w:pStyle w:val="Text"/>
-        <w:rPr>
-          <w:lang w:val="en-ZA"/>
-        </w:rPr>
-      </w:pPr>
-      <w:r>
-        <w:rPr>
-          <w:lang w:val="en-ZA"/>
-        </w:rPr>
-        <w:t xml:space="preserve">This code is used to </w:t>
-      </w:r>
-      <w:r>
-        <w:rPr>
-          <w:lang w:val="en-ZA"/>
-        </w:rPr>
-        <w:t xml:space="preserve">analyse the </w:t>
-      </w:r>
-      <w:r>
-        <w:rPr>
-          <w:lang w:val="en-ZA"/>
-        </w:rPr>
-        <w:t xml:space="preserve">JPEG </w:t>
-      </w:r>
-      <w:r>
-        <w:rPr>
-          <w:lang w:val="en-ZA"/>
-        </w:rPr>
-        <w:t xml:space="preserve">line drawing </w:t>
-      </w:r>
-      <w:r>
-        <w:rPr>
-          <w:lang w:val="en-ZA"/>
-        </w:rPr>
-        <w:t xml:space="preserve">image and convert it into a useable Python function to </w:t>
-      </w:r>
-      <w:r>
-        <w:rPr>
-          <w:lang w:val="en-ZA"/>
-        </w:rPr>
-        <w:t xml:space="preserve">calculate various values </w:t>
-      </w:r>
-      <w:r>
-        <w:rPr>
-          <w:lang w:val="en-ZA"/>
-        </w:rPr>
-        <w:t>including average area and number of peaks</w:t>
-      </w:r>
-      <w:r>
-        <w:rPr>
-          <w:lang w:val="en-ZA"/>
-        </w:rPr>
-        <w:t xml:space="preserve"> and save them all in a 2D Python list for further </w:t>
-      </w:r>
-      <w:r>
-        <w:rPr>
-          <w:lang w:val="en-ZA"/>
-        </w:rPr>
-        <w:t>analysis</w:t>
-      </w:r>
-      <w:r>
-        <w:rPr>
-          <w:lang w:val="en-ZA"/>
-        </w:rPr>
-        <w:t>.</w:t>
-      </w:r>
-    </w:p>
-    <w:p>
-      <w:pPr>
-        <w:pStyle w:val="Heading2"/>
-        <w:numPr>
-          <w:ilvl w:val="1"/>
-          <w:numId w:val="2"/>
-        </w:numPr>
-        <w:tabs>
-          <w:tab w:val="num" w:pos="360"/>
-        </w:tabs>
-        <w:spacing w:after="0"/>
-        <w:rPr>
-          <w:lang w:val="en-ZA"/>
-        </w:rPr>
-      </w:pPr>
-      <w:r>
-        <w:rPr>
-          <w:lang w:val="en-ZA"/>
-        </w:rPr>
-        <w:t>analyseResults.py</w:t>
-      </w:r>
-    </w:p>
-    <w:p>
-      <w:pPr>
-        <w:pStyle w:val="Text"/>
-        <w:rPr>
-          <w:lang w:val="en-ZA"/>
-        </w:rPr>
-      </w:pPr>
-      <w:r>
-        <w:rPr>
-          <w:lang w:val="en-ZA"/>
-        </w:rPr>
-        <w:t xml:space="preserve">This code </w:t>
-      </w:r>
-      <w:r>
-        <w:rPr>
-          <w:lang w:val="en-ZA"/>
-        </w:rPr>
-        <w:t xml:space="preserve">takes the list mentioned above and compares, computes, and graphically demonstrates various values, combinations of values as well as combinations between various patients, etc. </w:t>
-      </w:r>
-      <w:r>
-        <w:rPr>
-          <w:lang w:val="en-ZA"/>
-        </w:rPr>
-        <w:t xml:space="preserve">All to answer the investigation question and provide results </w:t>
-      </w:r>
-      <w:proofErr w:type="gramStart"/>
-      <w:r>
-        <w:rPr>
-          <w:lang w:val="en-ZA"/>
-        </w:rPr>
-        <w:t>in order to</w:t>
-      </w:r>
-      <w:proofErr w:type="gramEnd"/>
-      <w:r>
-        <w:rPr>
-          <w:lang w:val="en-ZA"/>
-        </w:rPr>
-        <w:t xml:space="preserve"> determine whether method 2 is of any use. </w:t>
-      </w:r>
-    </w:p>
-    <w:p>
-      <w:pPr>
-        <w:pStyle w:val="Text"/>
-        <w:rPr>
-          <w:lang w:val="en-ZA"/>
-        </w:rPr>
-      </w:pPr>
-    </w:p>
     <w:sectPr>
-      <w:headerReference w:type="even" r:id="rId8"/>
+      <w:headerReference w:type="even" r:id="rId13"/>
       <w:type w:val="continuous"/>
       <w:pgSz w:w="11907" w:h="16840" w:code="9"/>
       <w:pgMar w:top="1418" w:right="1134" w:bottom="1814" w:left="1134" w:header="431" w:footer="431" w:gutter="0"/>
@@ -561,6 +437,9 @@
       </w:r>
     </w:p>
   </w:endnote>
+  <w:endnote w:type="continuationNotice" w:id="1">
+    <w:p/>
+  </w:endnote>
 </w:endnotes>
 </file>
 
@@ -579,6 +458,9 @@
         <w:continuationSeparator/>
       </w:r>
     </w:p>
+  </w:footnote>
+  <w:footnote w:type="continuationNotice" w:id="1">
+    <w:p/>
   </w:footnote>
 </w:footnotes>
 </file>
@@ -2979,6 +2861,48 @@
     <w:rPr>
       <w:color w:val="605E5C"/>
       <w:shd w:val="clear" w:color="auto" w:fill="E1DFDD"/>
+    </w:rPr>
+  </w:style>
+  <w:style w:type="paragraph" w:styleId="Header">
+    <w:name w:val="header"/>
+    <w:basedOn w:val="Normal"/>
+    <w:link w:val="HeaderChar"/>
+    <w:rsid w:val="00F96543"/>
+    <w:pPr>
+      <w:tabs>
+        <w:tab w:val="center" w:pos="4513"/>
+        <w:tab w:val="right" w:pos="9026"/>
+      </w:tabs>
+    </w:pPr>
+  </w:style>
+  <w:style w:type="character" w:customStyle="1" w:styleId="HeaderChar">
+    <w:name w:val="Header Char"/>
+    <w:basedOn w:val="DefaultParagraphFont"/>
+    <w:link w:val="Header"/>
+    <w:rsid w:val="00F96543"/>
+    <w:rPr>
+      <w:lang w:val="en-GB" w:eastAsia="en-US"/>
+    </w:rPr>
+  </w:style>
+  <w:style w:type="paragraph" w:styleId="Footer">
+    <w:name w:val="footer"/>
+    <w:basedOn w:val="Normal"/>
+    <w:link w:val="FooterChar"/>
+    <w:rsid w:val="00F96543"/>
+    <w:pPr>
+      <w:tabs>
+        <w:tab w:val="center" w:pos="4513"/>
+        <w:tab w:val="right" w:pos="9026"/>
+      </w:tabs>
+    </w:pPr>
+  </w:style>
+  <w:style w:type="character" w:customStyle="1" w:styleId="FooterChar">
+    <w:name w:val="Footer Char"/>
+    <w:basedOn w:val="DefaultParagraphFont"/>
+    <w:link w:val="Footer"/>
+    <w:rsid w:val="00F96543"/>
+    <w:rPr>
+      <w:lang w:val="en-GB" w:eastAsia="en-US"/>
     </w:rPr>
   </w:style>
 </w:styles>

</xml_diff>